<commit_message>
[update] interface extra veld toegevoegt
</commit_message>
<xml_diff>
--- a/Documenten/Interface afspraken met de andere Aquabotsgroep.docx
+++ b/Documenten/Interface afspraken met de andere Aquabotsgroep.docx
@@ -54,6 +54,7 @@
         <w:gridCol w:w="2254"/>
         <w:gridCol w:w="2254"/>
         <w:gridCol w:w="2254"/>
+        <w:gridCol w:w="2254"/>
       </w:tblGrid>
       <w:tr>
         <w:tc>
@@ -62,10 +63,7 @@
           </w:tcPr>
           <w:p>
             <w:r>
-              <w:t>RR(Roer)AAA(</w:t>
-            </w:r>
-            <w:r>
-              <w:t>welke)</w:t>
+              <w:t>RR(Roer)AAA(welke)</w:t>
             </w:r>
           </w:p>
         </w:tc>
@@ -76,6 +74,19 @@
           <w:p>
             <w:r>
               <w:t>Gemeten roerstand</w:t>
+            </w:r>
+          </w:p>
+        </w:tc>
+        <w:tc>
+          <w:tcPr>
+            <w:tcW w:w="2254" w:type="dxa"/>
+          </w:tcPr>
+          <w:p>
+            <w:r>
+              <w:t xml:space="preserve">Originele </w:t>
+            </w:r>
+            <w:r>
+              <w:t xml:space="preserve"> roerstand</w:t>
             </w:r>
           </w:p>
         </w:tc>
@@ -97,10 +108,17 @@
           </w:tcPr>
           <w:p>
             <w:r>
-              <w:t>!RRA</w:t>
-            </w:r>
-            <w:r>
-              <w:t>AA</w:t>
+              <w:t>!RRAAA</w:t>
+            </w:r>
+          </w:p>
+        </w:tc>
+        <w:tc>
+          <w:tcPr>
+            <w:tcW w:w="2254" w:type="dxa"/>
+          </w:tcPr>
+          <w:p>
+            <w:r>
+              <w:t>0..1000</w:t>
             </w:r>
           </w:p>
         </w:tc>
@@ -130,31 +148,23 @@
     <w:tbl>
       <w:tblPr>
         <w:tblStyle w:val="Tabelraster"/>
-        <w:tblW w:w="0" w:type="auto"/>
+        <w:tblW w:w="9020" w:type="dxa"/>
         <w:tblLook w:val="04A0" w:firstRow="1" w:lastRow="0" w:firstColumn="1" w:lastColumn="0" w:noHBand="0" w:noVBand="1"/>
       </w:tblPr>
       <w:tblGrid>
         <w:gridCol w:w="2258"/>
         <w:gridCol w:w="2254"/>
         <w:gridCol w:w="2254"/>
+        <w:gridCol w:w="2254"/>
       </w:tblGrid>
       <w:tr>
         <w:tc>
           <w:tcPr>
-            <w:tcW w:w="2254" w:type="dxa"/>
-          </w:tcPr>
-          <w:p>
-            <w:r>
-              <w:t>MR</w:t>
-            </w:r>
-            <w:r>
-              <w:t>(</w:t>
-            </w:r>
-            <w:r>
-              <w:t>motor</w:t>
-            </w:r>
-            <w:r>
-              <w:t>)AAA(welke)</w:t>
+            <w:tcW w:w="2258" w:type="dxa"/>
+          </w:tcPr>
+          <w:p>
+            <w:r>
+              <w:t>MR(motor)AAA(welke)</w:t>
             </w:r>
           </w:p>
         </w:tc>
@@ -165,6 +175,16 @@
           <w:p>
             <w:r>
               <w:t>Gemeten snelheid</w:t>
+            </w:r>
+          </w:p>
+        </w:tc>
+        <w:tc>
+          <w:tcPr>
+            <w:tcW w:w="2254" w:type="dxa"/>
+          </w:tcPr>
+          <w:p>
+            <w:r>
+              <w:t>Originele snelheid</w:t>
             </w:r>
           </w:p>
         </w:tc>
@@ -182,30 +202,31 @@
       <w:tr>
         <w:tc>
           <w:tcPr>
-            <w:tcW w:w="2254" w:type="dxa"/>
-          </w:tcPr>
-          <w:p>
-            <w:r>
-              <w:t>!</w:t>
-            </w:r>
-            <w:r>
-              <w:t>M</w:t>
-            </w:r>
-            <w:r>
-              <w:t>RAAA</w:t>
-            </w:r>
-          </w:p>
-        </w:tc>
-        <w:tc>
-          <w:tcPr>
-            <w:tcW w:w="2254" w:type="dxa"/>
-          </w:tcPr>
-          <w:p>
-            <w:r>
-              <w:t>0..1000</w:t>
-            </w:r>
-            <w:r>
-              <w:t xml:space="preserve"> </w:t>
+            <w:tcW w:w="2258" w:type="dxa"/>
+          </w:tcPr>
+          <w:p>
+            <w:r>
+              <w:t>!MRAAA</w:t>
+            </w:r>
+          </w:p>
+        </w:tc>
+        <w:tc>
+          <w:tcPr>
+            <w:tcW w:w="2254" w:type="dxa"/>
+          </w:tcPr>
+          <w:p>
+            <w:r>
+              <w:t xml:space="preserve">0..1000 </w:t>
+            </w:r>
+          </w:p>
+        </w:tc>
+        <w:tc>
+          <w:tcPr>
+            <w:tcW w:w="2254" w:type="dxa"/>
+          </w:tcPr>
+          <w:p>
+            <w:r>
+              <w:t xml:space="preserve">0..1000 </w:t>
             </w:r>
           </w:p>
         </w:tc>
@@ -272,10 +293,7 @@
           </w:tcPr>
           <w:p>
             <w:r>
-              <w:t>!</w:t>
-            </w:r>
-            <w:r>
-              <w:t>BS(besturing)RR(Roer)A(welke),</w:t>
+              <w:t>!BS(besturing)RR(Roer)A(welke),</w:t>
             </w:r>
           </w:p>
         </w:tc>
@@ -315,25 +333,7 @@
               <w:rPr>
                 <w:lang w:val="en-GB"/>
               </w:rPr>
-              <w:t>!BS</w:t>
-            </w:r>
-            <w:r>
-              <w:rPr>
-                <w:lang w:val="en-GB"/>
-              </w:rPr>
-              <w:t>(besturing)MR(Motor)</w:t>
-            </w:r>
-            <w:r>
-              <w:rPr>
-                <w:lang w:val="en-GB"/>
-              </w:rPr>
-              <w:t>A</w:t>
-            </w:r>
-            <w:r>
-              <w:rPr>
-                <w:lang w:val="en-GB"/>
-              </w:rPr>
-              <w:t>(welke),</w:t>
+              <w:t>!BS(besturing)MR(Motor)A(welke),</w:t>
             </w:r>
           </w:p>
         </w:tc>
@@ -362,7 +362,16 @@
     <w:p/>
     <w:p/>
     <w:p/>
-    <w:p/>
+    <w:p>
+      <w:r>
+        <w:t>Changelog</w:t>
+      </w:r>
+    </w:p>
+    <w:p>
+      <w:r>
+        <w:t>NMEA roer en motor extra veld gekregen.</w:t>
+      </w:r>
+    </w:p>
     <w:sectPr>
       <w:pgSz w:w="11906" w:h="16838"/>
       <w:pgMar w:top="1440" w:right="1440" w:bottom="1440" w:left="1440" w:header="708" w:footer="708" w:gutter="0"/>

</xml_diff>